<commit_message>
Update from Windows 10
</commit_message>
<xml_diff>
--- a/odoo_doc_noahtex.docx
+++ b/odoo_doc_noahtex.docx
@@ -2,6 +2,180 @@
 <file path=word/document.xml><?xml version="1.0" encoding="utf-8"?>
 <w:document xmlns:wpc="http://schemas.microsoft.com/office/word/2010/wordprocessingCanvas" xmlns:mc="http://schemas.openxmlformats.org/markup-compatibility/2006" xmlns:o="urn:schemas-microsoft-com:office:office" xmlns:r="http://schemas.openxmlformats.org/officeDocument/2006/relationships" xmlns:m="http://schemas.openxmlformats.org/officeDocument/2006/math" xmlns:v="urn:schemas-microsoft-com:vml" xmlns:wp14="http://schemas.microsoft.com/office/word/2010/wordprocessingDrawing" xmlns:wp="http://schemas.openxmlformats.org/drawingml/2006/wordprocessingDrawing" xmlns:w="http://schemas.openxmlformats.org/wordprocessingml/2006/main" xmlns:w14="http://schemas.microsoft.com/office/word/2010/wordml" xmlns:w10="urn:schemas-microsoft-com:office:word" xmlns:w15="http://schemas.microsoft.com/office/word/2012/wordml" xmlns:wpg="http://schemas.microsoft.com/office/word/2010/wordprocessingGroup" xmlns:wpi="http://schemas.microsoft.com/office/word/2010/wordprocessingInk" xmlns:wne="http://schemas.microsoft.com/office/word/2006/wordml" xmlns:wps="http://schemas.microsoft.com/office/word/2010/wordprocessingShape" xmlns:wpsCustomData="http://www.wps.cn/officeDocument/2013/wpsCustomData" mc:Ignorable="w14 w15 wp14">
   <w:body>
+    <w:p>
+      <w:pPr>
+        <w:jc w:val="center"/>
+        <w:rPr>
+          <w:rFonts w:hint="default" w:cs="Arial" w:eastAsiaTheme="majorEastAsia"/>
+          <w:b/>
+          <w:bCs/>
+          <w:sz w:val="28"/>
+          <w:szCs w:val="28"/>
+          <w:lang w:val="en-US"/>
+        </w:rPr>
+      </w:pPr>
+      <w:r>
+        <w:rPr>
+          <w:rFonts w:hint="default" w:cs="Arial" w:eastAsiaTheme="majorEastAsia"/>
+          <w:b/>
+          <w:bCs/>
+          <w:sz w:val="28"/>
+          <w:szCs w:val="28"/>
+          <w:lang w:val="en-US"/>
+        </w:rPr>
+        <w:t>INDEX</w:t>
+      </w:r>
+    </w:p>
+    <w:p>
+      <w:pPr>
+        <w:rPr>
+          <w:rFonts w:hint="default" w:cs="Arial" w:eastAsiaTheme="majorEastAsia"/>
+          <w:b/>
+          <w:bCs/>
+          <w:sz w:val="21"/>
+          <w:szCs w:val="21"/>
+          <w:lang w:val="en-US"/>
+        </w:rPr>
+      </w:pPr>
+    </w:p>
+    <w:p>
+      <w:pPr>
+        <w:rPr>
+          <w:rFonts w:hint="default" w:cs="Arial" w:eastAsiaTheme="majorEastAsia"/>
+          <w:b/>
+          <w:bCs/>
+          <w:sz w:val="21"/>
+          <w:szCs w:val="21"/>
+          <w:lang w:val="en-US"/>
+        </w:rPr>
+      </w:pPr>
+      <w:r>
+        <w:rPr>
+          <w:rFonts w:hint="default" w:cs="Arial" w:eastAsiaTheme="majorEastAsia"/>
+          <w:b/>
+          <w:bCs/>
+          <w:sz w:val="21"/>
+          <w:szCs w:val="21"/>
+          <w:lang w:val="en-US"/>
+        </w:rPr>
+        <w:t>AGENDA</w:t>
+      </w:r>
+    </w:p>
+    <w:p>
+      <w:pPr>
+        <w:rPr>
+          <w:rFonts w:hint="default" w:cs="Arial" w:eastAsiaTheme="majorEastAsia"/>
+          <w:b/>
+          <w:bCs/>
+          <w:sz w:val="21"/>
+          <w:szCs w:val="21"/>
+          <w:lang w:val="en-US"/>
+        </w:rPr>
+      </w:pPr>
+      <w:r>
+        <w:rPr>
+          <w:rFonts w:hint="default" w:cs="Arial" w:eastAsiaTheme="majorEastAsia"/>
+          <w:b/>
+          <w:bCs/>
+          <w:sz w:val="21"/>
+          <w:szCs w:val="21"/>
+          <w:lang w:val="en-US"/>
+        </w:rPr>
+        <w:t>ACCOUNTING</w:t>
+      </w:r>
+    </w:p>
+    <w:p>
+      <w:pPr>
+        <w:rPr>
+          <w:rFonts w:hint="default" w:cs="Arial" w:eastAsiaTheme="majorEastAsia"/>
+          <w:b/>
+          <w:bCs/>
+          <w:sz w:val="21"/>
+          <w:szCs w:val="21"/>
+          <w:lang w:val="en-US"/>
+        </w:rPr>
+      </w:pPr>
+      <w:r>
+        <w:rPr>
+          <w:rFonts w:hint="default" w:cs="Arial" w:eastAsiaTheme="majorEastAsia"/>
+          <w:b/>
+          <w:bCs/>
+          <w:sz w:val="21"/>
+          <w:szCs w:val="21"/>
+          <w:lang w:val="en-US"/>
+        </w:rPr>
+        <w:t>SALE ORDER</w:t>
+      </w:r>
+    </w:p>
+    <w:p>
+      <w:pPr>
+        <w:rPr>
+          <w:rFonts w:hint="default" w:cs="Arial" w:eastAsiaTheme="majorEastAsia"/>
+          <w:b/>
+          <w:bCs/>
+          <w:sz w:val="21"/>
+          <w:szCs w:val="21"/>
+          <w:lang w:val="en-US"/>
+        </w:rPr>
+      </w:pPr>
+      <w:r>
+        <w:rPr>
+          <w:rFonts w:hint="default" w:cs="Arial" w:eastAsiaTheme="majorEastAsia"/>
+          <w:b/>
+          <w:bCs/>
+          <w:sz w:val="21"/>
+          <w:szCs w:val="21"/>
+          <w:lang w:val="en-US"/>
+        </w:rPr>
+        <w:t>PURCHASE ORDER</w:t>
+      </w:r>
+    </w:p>
+    <w:p>
+      <w:pPr>
+        <w:rPr>
+          <w:rFonts w:hint="default" w:cs="Arial" w:eastAsiaTheme="majorEastAsia"/>
+          <w:b/>
+          <w:bCs/>
+          <w:sz w:val="21"/>
+          <w:szCs w:val="21"/>
+          <w:lang w:val="en-US"/>
+        </w:rPr>
+      </w:pPr>
+      <w:r>
+        <w:rPr>
+          <w:rFonts w:hint="default" w:cs="Arial" w:eastAsiaTheme="majorEastAsia"/>
+          <w:b/>
+          <w:bCs/>
+          <w:sz w:val="21"/>
+          <w:szCs w:val="21"/>
+          <w:lang w:val="en-US"/>
+        </w:rPr>
+        <w:t>MANUFACTURING ORDER</w:t>
+      </w:r>
+    </w:p>
+    <w:p>
+      <w:pPr>
+        <w:rPr>
+          <w:rFonts w:cs="Arial" w:eastAsiaTheme="majorEastAsia"/>
+          <w:b/>
+          <w:bCs/>
+          <w:sz w:val="28"/>
+          <w:szCs w:val="28"/>
+        </w:rPr>
+      </w:pPr>
+      <w:r>
+        <w:rPr>
+          <w:rFonts w:cs="Arial" w:eastAsiaTheme="majorEastAsia"/>
+          <w:b/>
+          <w:bCs/>
+          <w:sz w:val="28"/>
+          <w:szCs w:val="28"/>
+        </w:rPr>
+        <w:br w:type="page"/>
+      </w:r>
+      <w:bookmarkStart w:id="0" w:name="_GoBack"/>
+      <w:bookmarkEnd w:id="0"/>
+    </w:p>
     <w:p>
       <w:pPr>
         <w:spacing w:after="0" w:line="360" w:lineRule="auto"/>
@@ -21716,8 +21890,6 @@
         </w:rPr>
         <w:t xml:space="preserve"> untuk memulai proses produksi.</w:t>
       </w:r>
-      <w:bookmarkStart w:id="0" w:name="_GoBack"/>
-      <w:bookmarkEnd w:id="0"/>
     </w:p>
     <w:sectPr>
       <w:pgSz w:w="11850" w:h="16783"/>

</xml_diff>